<commit_message>
Fixed errors in tblade3 input file creation
</commit_message>
<xml_diff>
--- a/CIMDes ReadMe.docx
+++ b/CIMDes ReadMe.docx
@@ -1,6 +1,6 @@
 
 <file path=word/document.xml><?xml version="1.0" encoding="utf-8"?>
-<w:document xmlns:wpc="http://schemas.microsoft.com/office/word/2010/wordprocessingCanvas" xmlns:cx="http://schemas.microsoft.com/office/drawing/2014/chartex" xmlns:cx1="http://schemas.microsoft.com/office/drawing/2015/9/8/chartex" xmlns:cx2="http://schemas.microsoft.com/office/drawing/2015/10/21/chartex" xmlns:cx3="http://schemas.microsoft.com/office/drawing/2016/5/9/chartex" xmlns:cx4="http://schemas.microsoft.com/office/drawing/2016/5/10/chartex" xmlns:cx5="http://schemas.microsoft.com/office/drawing/2016/5/11/chartex" xmlns:mc="http://schemas.openxmlformats.org/markup-compatibility/2006" xmlns:o="urn:schemas-microsoft-com:office:office" xmlns:r="http://schemas.openxmlformats.org/officeDocument/2006/relationships" xmlns:m="http://schemas.openxmlformats.org/officeDocument/2006/math" xmlns:v="urn:schemas-microsoft-com:vml" xmlns:wp14="http://schemas.microsoft.com/office/word/2010/wordprocessingDrawing" xmlns:wp="http://schemas.openxmlformats.org/drawingml/2006/wordprocessingDrawing" xmlns:w10="urn:schemas-microsoft-com:office:word" xmlns:w="http://schemas.openxmlformats.org/wordprocessingml/2006/main" xmlns:w14="http://schemas.microsoft.com/office/word/2010/wordml" xmlns:w15="http://schemas.microsoft.com/office/word/2012/wordml" xmlns:w16se="http://schemas.microsoft.com/office/word/2015/wordml/symex" xmlns:wpg="http://schemas.microsoft.com/office/word/2010/wordprocessingGroup" xmlns:wpi="http://schemas.microsoft.com/office/word/2010/wordprocessingInk" xmlns:wne="http://schemas.microsoft.com/office/word/2006/wordml" xmlns:wps="http://schemas.microsoft.com/office/word/2010/wordprocessingShape" mc:Ignorable="w14 w15 w16se wp14">
+<w:document xmlns:wpc="http://schemas.microsoft.com/office/word/2010/wordprocessingCanvas" xmlns:cx="http://schemas.microsoft.com/office/drawing/2014/chartex" xmlns:cx1="http://schemas.microsoft.com/office/drawing/2015/9/8/chartex" xmlns:cx2="http://schemas.microsoft.com/office/drawing/2015/10/21/chartex" xmlns:cx3="http://schemas.microsoft.com/office/drawing/2016/5/9/chartex" xmlns:cx4="http://schemas.microsoft.com/office/drawing/2016/5/10/chartex" xmlns:cx5="http://schemas.microsoft.com/office/drawing/2016/5/11/chartex" xmlns:cx6="http://schemas.microsoft.com/office/drawing/2016/5/12/chartex" xmlns:cx7="http://schemas.microsoft.com/office/drawing/2016/5/13/chartex" xmlns:cx8="http://schemas.microsoft.com/office/drawing/2016/5/14/chartex" xmlns:mc="http://schemas.openxmlformats.org/markup-compatibility/2006" xmlns:aink="http://schemas.microsoft.com/office/drawing/2016/ink" xmlns:am3d="http://schemas.microsoft.com/office/drawing/2017/model3d" xmlns:o="urn:schemas-microsoft-com:office:office" xmlns:r="http://schemas.openxmlformats.org/officeDocument/2006/relationships" xmlns:m="http://schemas.openxmlformats.org/officeDocument/2006/math" xmlns:v="urn:schemas-microsoft-com:vml" xmlns:wp14="http://schemas.microsoft.com/office/word/2010/wordprocessingDrawing" xmlns:wp="http://schemas.openxmlformats.org/drawingml/2006/wordprocessingDrawing" xmlns:w10="urn:schemas-microsoft-com:office:word" xmlns:w="http://schemas.openxmlformats.org/wordprocessingml/2006/main" xmlns:w14="http://schemas.microsoft.com/office/word/2010/wordml" xmlns:w15="http://schemas.microsoft.com/office/word/2012/wordml" xmlns:w16cid="http://schemas.microsoft.com/office/word/2016/wordml/cid" xmlns:w16se="http://schemas.microsoft.com/office/word/2015/wordml/symex" xmlns:wpg="http://schemas.microsoft.com/office/word/2010/wordprocessingGroup" xmlns:wpi="http://schemas.microsoft.com/office/word/2010/wordprocessingInk" xmlns:wne="http://schemas.microsoft.com/office/word/2006/wordml" xmlns:wps="http://schemas.microsoft.com/office/word/2010/wordprocessingShape" mc:Ignorable="w14 w15 w16se w16cid wp14">
   <w:body>
     <w:p>
       <w:pPr>
@@ -13,6 +13,7 @@
           <w:szCs w:val="24"/>
         </w:rPr>
       </w:pPr>
+      <w:proofErr w:type="spellStart"/>
       <w:r>
         <w:rPr>
           <w:rFonts w:cs="Times New Roman"/>
@@ -20,7 +21,17 @@
           <w:sz w:val="24"/>
           <w:szCs w:val="24"/>
         </w:rPr>
-        <w:t>CIMDes ReadMe</w:t>
+        <w:t>CIMDes</w:t>
+      </w:r>
+      <w:proofErr w:type="spellEnd"/>
+      <w:r>
+        <w:rPr>
+          <w:rFonts w:cs="Times New Roman"/>
+          <w:b/>
+          <w:sz w:val="24"/>
+          <w:szCs w:val="24"/>
+        </w:rPr>
+        <w:t xml:space="preserve"> ReadMe</w:t>
       </w:r>
     </w:p>
     <w:p>
@@ -123,32 +134,53 @@
       <w:pPr>
         <w:pStyle w:val="NoSpacing"/>
       </w:pPr>
-      <w:r>
-        <w:t>CIMDes is a centrifugal imp</w:t>
-      </w:r>
-      <w:r>
-        <w:t>eller meanline design code. It performs 1D analysis of centrifugal impeller for single and multi-stages. Below are the instructions to run it.</w:t>
-      </w:r>
-    </w:p>
-    <w:p>
-      <w:pPr>
-        <w:pStyle w:val="NoSpacing"/>
-      </w:pPr>
-    </w:p>
-    <w:p>
-      <w:pPr>
-        <w:pStyle w:val="NoSpacing"/>
-      </w:pPr>
-      <w:r>
-        <w:t>CIMDes is a Python script and it can be run from any machine which has Python 3.6 installed.</w:t>
-      </w:r>
-    </w:p>
-    <w:p>
-      <w:pPr>
-        <w:pStyle w:val="NoSpacing"/>
-      </w:pPr>
-    </w:p>
-    <w:p>
+      <w:proofErr w:type="spellStart"/>
+      <w:r>
+        <w:t>CIMDes</w:t>
+      </w:r>
+      <w:proofErr w:type="spellEnd"/>
+      <w:r>
+        <w:t xml:space="preserve"> is a centrifugal imp</w:t>
+      </w:r>
+      <w:r>
+        <w:t xml:space="preserve">eller </w:t>
+      </w:r>
+      <w:proofErr w:type="spellStart"/>
+      <w:r>
+        <w:t>meanline</w:t>
+      </w:r>
+      <w:proofErr w:type="spellEnd"/>
+      <w:r>
+        <w:t xml:space="preserve"> design code. It performs 1D analysis of centrifugal impeller for single and multi-stages. Below are the instructions to run it.</w:t>
+      </w:r>
+    </w:p>
+    <w:p>
+      <w:pPr>
+        <w:pStyle w:val="NoSpacing"/>
+      </w:pPr>
+    </w:p>
+    <w:p>
+      <w:pPr>
+        <w:pStyle w:val="NoSpacing"/>
+      </w:pPr>
+      <w:proofErr w:type="spellStart"/>
+      <w:r>
+        <w:t>CIMDes</w:t>
+      </w:r>
+      <w:proofErr w:type="spellEnd"/>
+      <w:r>
+        <w:t xml:space="preserve"> is a Python script and it can be run from any machine which has Python 3.6 installed.</w:t>
+      </w:r>
+    </w:p>
+    <w:p>
+      <w:pPr>
+        <w:pStyle w:val="NoSpacing"/>
+      </w:pPr>
+    </w:p>
+    <w:p>
+      <w:pPr>
+        <w:pStyle w:val="NoSpacing"/>
+      </w:pPr>
       <w:r>
         <w:t xml:space="preserve">Inputs: </w:t>
       </w:r>
@@ -156,10 +188,21 @@
         <w:rPr>
           <w:color w:val="1F4E79" w:themeColor="accent5" w:themeShade="80"/>
         </w:rPr>
-        <w:t>cimdes.py</w:t>
-      </w:r>
-      <w:r>
-        <w:t>, the input</w:t>
+        <w:t>inputs</w:t>
+      </w:r>
+      <w:bookmarkStart w:id="0" w:name="_GoBack"/>
+      <w:bookmarkEnd w:id="0"/>
+      <w:r>
+        <w:rPr>
+          <w:color w:val="1F4E79" w:themeColor="accent5" w:themeShade="80"/>
+        </w:rPr>
+        <w:t>.py</w:t>
+      </w:r>
+      <w:r>
+        <w:t xml:space="preserve"> - </w:t>
+      </w:r>
+      <w:r>
+        <w:t>the input</w:t>
       </w:r>
       <w:r>
         <w:t>s</w:t>
@@ -168,6 +211,36 @@
         <w:t xml:space="preserve"> are in the python script itself. </w:t>
       </w:r>
     </w:p>
+    <w:p>
+      <w:pPr>
+        <w:pStyle w:val="NoSpacing"/>
+      </w:pPr>
+      <w:r>
+        <w:t xml:space="preserve">            </w:t>
+      </w:r>
+      <w:r>
+        <w:rPr>
+          <w:color w:val="1F4E79" w:themeColor="accent5" w:themeShade="80"/>
+        </w:rPr>
+        <w:t>spancontrolinput</w:t>
+      </w:r>
+      <w:r>
+        <w:rPr>
+          <w:color w:val="1F4E79" w:themeColor="accent5" w:themeShade="80"/>
+        </w:rPr>
+        <w:t>.</w:t>
+      </w:r>
+      <w:r>
+        <w:rPr>
+          <w:color w:val="1F4E79" w:themeColor="accent5" w:themeShade="80"/>
+        </w:rPr>
+        <w:t>X.dat</w:t>
+      </w:r>
+      <w:r>
+        <w:t xml:space="preserve"> – spanwise control input for blade curvature and camber.</w:t>
+      </w:r>
+    </w:p>
+    <w:p/>
     <w:p>
       <w:pPr>
         <w:pStyle w:val="NoSpacing"/>
@@ -266,13 +339,76 @@
         <w:t xml:space="preserve">meanlineflowproperties.dat </w:t>
       </w:r>
       <w:r>
-        <w:t>– flow properties along the meanline.</w:t>
+        <w:t xml:space="preserve">– flow properties along the </w:t>
+      </w:r>
+      <w:proofErr w:type="spellStart"/>
+      <w:r>
+        <w:t>meanline</w:t>
+      </w:r>
+      <w:proofErr w:type="spellEnd"/>
+      <w:r>
+        <w:t>.</w:t>
       </w:r>
     </w:p>
     <w:p>
       <w:pPr>
         <w:pStyle w:val="NoSpacing"/>
         <w:ind w:left="720"/>
+      </w:pPr>
+    </w:p>
+    <w:p>
+      <w:pPr>
+        <w:pStyle w:val="NoSpacing"/>
+        <w:rPr>
+          <w:rFonts w:cs="Times New Roman"/>
+        </w:rPr>
+      </w:pPr>
+      <w:r>
+        <w:rPr>
+          <w:rFonts w:cs="Times New Roman"/>
+        </w:rPr>
+        <w:t xml:space="preserve">Tools required: T-blade3, geomturbo.exe which </w:t>
+      </w:r>
+      <w:r>
+        <w:rPr>
+          <w:rFonts w:cs="Times New Roman"/>
+        </w:rPr>
+        <w:t xml:space="preserve">are open source and </w:t>
+      </w:r>
+      <w:r>
+        <w:rPr>
+          <w:rFonts w:cs="Times New Roman"/>
+        </w:rPr>
+        <w:t xml:space="preserve">can </w:t>
+      </w:r>
+      <w:r>
+        <w:rPr>
+          <w:rFonts w:cs="Times New Roman"/>
+        </w:rPr>
+        <w:t>b</w:t>
+      </w:r>
+      <w:r>
+        <w:rPr>
+          <w:rFonts w:cs="Times New Roman"/>
+        </w:rPr>
+        <w:t xml:space="preserve">e download from </w:t>
+      </w:r>
+      <w:hyperlink r:id="rId6" w:history="1">
+        <w:r>
+          <w:rPr>
+            <w:rStyle w:val="Hyperlink"/>
+            <w:rFonts w:cs="Times New Roman"/>
+          </w:rPr>
+          <w:t>gtsl.ase.uc.edu/t-blade3</w:t>
+        </w:r>
+      </w:hyperlink>
+    </w:p>
+    <w:p>
+      <w:pPr>
+        <w:pStyle w:val="NoSpacing"/>
+        <w:rPr>
+          <w:rFonts w:cs="Times New Roman"/>
+        </w:rPr>
       </w:pPr>
     </w:p>
     <w:p>
@@ -324,6 +460,7 @@
           <w:b/>
         </w:rPr>
       </w:pPr>
+      <w:proofErr w:type="gramStart"/>
       <w:r>
         <w:t>&gt;</w:t>
       </w:r>
@@ -331,13 +468,28 @@
         <w:rPr>
           <w:b/>
         </w:rPr>
-        <w:t>[code_</w:t>
-      </w:r>
-      <w:r>
-        <w:rPr>
-          <w:b/>
-        </w:rPr>
-        <w:t>directory path\]python cimdes.py</w:t>
+        <w:t>[</w:t>
+      </w:r>
+      <w:proofErr w:type="spellStart"/>
+      <w:proofErr w:type="gramEnd"/>
+      <w:r>
+        <w:rPr>
+          <w:b/>
+        </w:rPr>
+        <w:t>code_</w:t>
+      </w:r>
+      <w:r>
+        <w:rPr>
+          <w:b/>
+        </w:rPr>
+        <w:t>directory</w:t>
+      </w:r>
+      <w:proofErr w:type="spellEnd"/>
+      <w:r>
+        <w:rPr>
+          <w:b/>
+        </w:rPr>
+        <w:t xml:space="preserve"> path\]python cimdes.py</w:t>
       </w:r>
       <w:r>
         <w:rPr>
@@ -345,8 +497,6 @@
         </w:rPr>
         <w:t xml:space="preserve"> &gt;casename.log</w:t>
       </w:r>
-      <w:bookmarkStart w:id="0" w:name="_GoBack"/>
-      <w:bookmarkEnd w:id="0"/>
     </w:p>
     <w:p>
       <w:pPr>
@@ -554,6 +704,7 @@
                 <w:szCs w:val="24"/>
               </w:rPr>
             </w:pPr>
+            <w:proofErr w:type="spellStart"/>
             <w:r>
               <w:rPr>
                 <w:rFonts w:eastAsia="Times New Roman" w:cs="Times New Roman"/>
@@ -562,6 +713,7 @@
               </w:rPr>
               <w:t>casename</w:t>
             </w:r>
+            <w:proofErr w:type="spellEnd"/>
           </w:p>
         </w:tc>
         <w:tc>
@@ -694,6 +846,7 @@
                 <w:szCs w:val="24"/>
               </w:rPr>
             </w:pPr>
+            <w:proofErr w:type="spellStart"/>
             <w:r>
               <w:rPr>
                 <w:rFonts w:eastAsia="Times New Roman" w:cs="Times New Roman"/>
@@ -702,6 +855,7 @@
               </w:rPr>
               <w:t>mdot</w:t>
             </w:r>
+            <w:proofErr w:type="spellEnd"/>
             <w:r>
               <w:rPr>
                 <w:rFonts w:eastAsia="Times New Roman" w:cs="Times New Roman"/>
@@ -778,6 +932,7 @@
                 <w:szCs w:val="24"/>
               </w:rPr>
             </w:pPr>
+            <w:proofErr w:type="spellStart"/>
             <w:r>
               <w:rPr>
                 <w:rFonts w:eastAsia="Times New Roman" w:cs="Times New Roman"/>
@@ -792,7 +947,16 @@
                 <w:sz w:val="24"/>
                 <w:szCs w:val="24"/>
               </w:rPr>
-              <w:t xml:space="preserve">gas </w:t>
+              <w:t>gas</w:t>
+            </w:r>
+            <w:proofErr w:type="spellEnd"/>
+            <w:r>
+              <w:rPr>
+                <w:rFonts w:eastAsia="Times New Roman" w:cs="Times New Roman"/>
+                <w:sz w:val="24"/>
+                <w:szCs w:val="24"/>
+              </w:rPr>
+              <w:t xml:space="preserve"> </w:t>
             </w:r>
           </w:p>
         </w:tc>
@@ -1098,13 +1262,23 @@
                 <w:szCs w:val="24"/>
               </w:rPr>
             </w:pPr>
-            <w:r>
-              <w:rPr>
-                <w:rFonts w:eastAsia="Times New Roman" w:cs="Times New Roman"/>
-                <w:sz w:val="24"/>
-                <w:szCs w:val="24"/>
-              </w:rPr>
-              <w:t xml:space="preserve">nsect </w:t>
+            <w:proofErr w:type="spellStart"/>
+            <w:r>
+              <w:rPr>
+                <w:rFonts w:eastAsia="Times New Roman" w:cs="Times New Roman"/>
+                <w:sz w:val="24"/>
+                <w:szCs w:val="24"/>
+              </w:rPr>
+              <w:t>nsect</w:t>
+            </w:r>
+            <w:proofErr w:type="spellEnd"/>
+            <w:r>
+              <w:rPr>
+                <w:rFonts w:eastAsia="Times New Roman" w:cs="Times New Roman"/>
+                <w:sz w:val="24"/>
+                <w:szCs w:val="24"/>
+              </w:rPr>
+              <w:t xml:space="preserve"> </w:t>
             </w:r>
           </w:p>
         </w:tc>
@@ -1375,15 +1549,15 @@
                 <w:sz w:val="24"/>
                 <w:szCs w:val="24"/>
               </w:rPr>
-              <w:t>PR_</w:t>
-            </w:r>
-            <w:r>
-              <w:rPr>
-                <w:rFonts w:eastAsia="Times New Roman" w:cs="Times New Roman"/>
-                <w:sz w:val="24"/>
-                <w:szCs w:val="24"/>
-              </w:rPr>
-              <w:t xml:space="preserve">SingleStage </w:t>
+              <w:t>WorkRatio_</w:t>
+            </w:r>
+            <w:r>
+              <w:rPr>
+                <w:rFonts w:eastAsia="Times New Roman" w:cs="Times New Roman"/>
+                <w:sz w:val="24"/>
+                <w:szCs w:val="24"/>
+              </w:rPr>
+              <w:t xml:space="preserve">R1 </w:t>
             </w:r>
           </w:p>
         </w:tc>
@@ -1406,7 +1580,7 @@
                 <w:sz w:val="24"/>
                 <w:szCs w:val="24"/>
               </w:rPr>
-              <w:t>Single Stage Pressure Ratio</w:t>
+              <w:t>Ratio of work done by rotor 1</w:t>
             </w:r>
           </w:p>
         </w:tc>
@@ -1453,22 +1627,16 @@
                 <w:szCs w:val="24"/>
               </w:rPr>
             </w:pPr>
-            <w:r>
-              <w:rPr>
-                <w:rFonts w:eastAsia="Times New Roman" w:cs="Times New Roman"/>
-                <w:sz w:val="24"/>
-                <w:szCs w:val="24"/>
-              </w:rPr>
-              <w:t>Eta_</w:t>
-            </w:r>
-            <w:r>
-              <w:rPr>
-                <w:rFonts w:eastAsia="Times New Roman" w:cs="Times New Roman"/>
-                <w:sz w:val="24"/>
-                <w:szCs w:val="24"/>
-              </w:rPr>
-              <w:t xml:space="preserve">SingleStage </w:t>
-            </w:r>
+            <w:proofErr w:type="spellStart"/>
+            <w:r>
+              <w:rPr>
+                <w:rFonts w:eastAsia="Times New Roman" w:cs="Times New Roman"/>
+                <w:sz w:val="24"/>
+                <w:szCs w:val="24"/>
+              </w:rPr>
+              <w:t>dalpha</w:t>
+            </w:r>
+            <w:proofErr w:type="spellEnd"/>
           </w:p>
         </w:tc>
         <w:tc>
@@ -1490,7 +1658,7 @@
                 <w:sz w:val="24"/>
                 <w:szCs w:val="24"/>
               </w:rPr>
-              <w:t>Single stage efficiency</w:t>
+              <w:t>Stator turning angle</w:t>
             </w:r>
           </w:p>
         </w:tc>
@@ -1515,7 +1683,7 @@
                 <w:sz w:val="24"/>
                 <w:szCs w:val="24"/>
               </w:rPr>
-              <w:t xml:space="preserve">- </w:t>
+              <w:t xml:space="preserve">deg </w:t>
             </w:r>
           </w:p>
         </w:tc>
@@ -1543,15 +1711,7 @@
                 <w:sz w:val="24"/>
                 <w:szCs w:val="24"/>
               </w:rPr>
-              <w:t>Eta_</w:t>
-            </w:r>
-            <w:r>
-              <w:rPr>
-                <w:rFonts w:eastAsia="Times New Roman" w:cs="Times New Roman"/>
-                <w:sz w:val="24"/>
-                <w:szCs w:val="24"/>
-              </w:rPr>
-              <w:t xml:space="preserve">R1 </w:t>
+              <w:t xml:space="preserve">Y </w:t>
             </w:r>
           </w:p>
         </w:tc>
@@ -1574,92 +1734,39 @@
                 <w:sz w:val="24"/>
                 <w:szCs w:val="24"/>
               </w:rPr>
-              <w:t>Rotor 1 Efficiency</w:t>
-            </w:r>
-          </w:p>
-        </w:tc>
-        <w:tc>
-          <w:tcPr>
-            <w:tcW w:w="857" w:type="dxa"/>
-            <w:hideMark/>
-          </w:tcPr>
-          <w:p>
-            <w:pPr>
-              <w:rPr>
-                <w:rFonts w:eastAsia="Times New Roman" w:cs="Times New Roman"/>
-                <w:i/>
-                <w:sz w:val="24"/>
-                <w:szCs w:val="24"/>
-              </w:rPr>
-            </w:pPr>
-            <w:r>
-              <w:rPr>
-                <w:rFonts w:eastAsia="Times New Roman" w:cs="Times New Roman"/>
-                <w:i/>
-                <w:sz w:val="24"/>
-                <w:szCs w:val="24"/>
-              </w:rPr>
-              <w:t xml:space="preserve">- </w:t>
-            </w:r>
-          </w:p>
-        </w:tc>
-      </w:tr>
-      <w:tr>
-        <w:trPr>
-          <w:trHeight w:val="338"/>
-          <w:jc w:val="center"/>
-        </w:trPr>
-        <w:tc>
-          <w:tcPr>
-            <w:tcW w:w="1983" w:type="dxa"/>
-            <w:hideMark/>
-          </w:tcPr>
-          <w:p>
-            <w:pPr>
-              <w:rPr>
-                <w:rFonts w:eastAsia="Times New Roman" w:cs="Times New Roman"/>
-                <w:sz w:val="24"/>
-                <w:szCs w:val="24"/>
-              </w:rPr>
-            </w:pPr>
-            <w:r>
-              <w:rPr>
-                <w:rFonts w:eastAsia="Times New Roman" w:cs="Times New Roman"/>
-                <w:sz w:val="24"/>
-                <w:szCs w:val="24"/>
-              </w:rPr>
-              <w:t>Eta_</w:t>
-            </w:r>
-            <w:r>
-              <w:rPr>
-                <w:rFonts w:eastAsia="Times New Roman" w:cs="Times New Roman"/>
-                <w:sz w:val="24"/>
-                <w:szCs w:val="24"/>
-              </w:rPr>
-              <w:t xml:space="preserve">R2 </w:t>
-            </w:r>
-          </w:p>
-        </w:tc>
-        <w:tc>
-          <w:tcPr>
-            <w:tcW w:w="4002" w:type="dxa"/>
-            <w:hideMark/>
-          </w:tcPr>
-          <w:p>
-            <w:pPr>
-              <w:rPr>
-                <w:rFonts w:eastAsia="Times New Roman" w:cs="Times New Roman"/>
-                <w:sz w:val="24"/>
-                <w:szCs w:val="24"/>
-              </w:rPr>
-            </w:pPr>
-            <w:r>
-              <w:rPr>
-                <w:rFonts w:eastAsia="Times New Roman" w:cs="Times New Roman"/>
-                <w:sz w:val="24"/>
-                <w:szCs w:val="24"/>
-              </w:rPr>
-              <w:t>Rotor 2 Efficiency</w:t>
+              <w:t xml:space="preserve">Stator Total Pressure </w:t>
+            </w:r>
+            <w:r>
+              <w:rPr>
+                <w:rFonts w:eastAsia="Times New Roman" w:cs="Times New Roman"/>
+                <w:sz w:val="24"/>
+                <w:szCs w:val="24"/>
+              </w:rPr>
+              <w:t>Loss</w:t>
+            </w:r>
+            <w:r>
+              <w:rPr>
+                <w:rFonts w:eastAsia="Times New Roman" w:cs="Times New Roman"/>
+                <w:sz w:val="24"/>
+                <w:szCs w:val="24"/>
+              </w:rPr>
+              <w:t xml:space="preserve"> Co-</w:t>
+            </w:r>
+            <w:r>
+              <w:rPr>
+                <w:rFonts w:eastAsia="Times New Roman" w:cs="Times New Roman"/>
+                <w:sz w:val="24"/>
+                <w:szCs w:val="24"/>
+              </w:rPr>
+              <w:t>e</w:t>
+            </w:r>
+            <w:r>
+              <w:rPr>
+                <w:rFonts w:eastAsia="Times New Roman" w:cs="Times New Roman"/>
+                <w:sz w:val="24"/>
+                <w:szCs w:val="24"/>
+              </w:rPr>
+              <w:t>fficient</w:t>
             </w:r>
           </w:p>
         </w:tc>
@@ -1712,15 +1819,15 @@
                 <w:sz w:val="24"/>
                 <w:szCs w:val="24"/>
               </w:rPr>
-              <w:t>WorkRatio_</w:t>
-            </w:r>
-            <w:r>
-              <w:rPr>
-                <w:rFonts w:eastAsia="Times New Roman" w:cs="Times New Roman"/>
-                <w:sz w:val="24"/>
-                <w:szCs w:val="24"/>
-              </w:rPr>
-              <w:t xml:space="preserve">R1 </w:t>
+              <w:t>Beta6_Blade</w:t>
+            </w:r>
+            <w:r>
+              <w:rPr>
+                <w:rFonts w:eastAsia="Times New Roman" w:cs="Times New Roman"/>
+                <w:sz w:val="24"/>
+                <w:szCs w:val="24"/>
+              </w:rPr>
+              <w:t xml:space="preserve"> </w:t>
             </w:r>
           </w:p>
         </w:tc>
@@ -1737,281 +1844,23 @@
                 <w:szCs w:val="24"/>
               </w:rPr>
             </w:pPr>
-            <w:r>
-              <w:rPr>
-                <w:rFonts w:eastAsia="Times New Roman" w:cs="Times New Roman"/>
-                <w:sz w:val="24"/>
-                <w:szCs w:val="24"/>
-              </w:rPr>
-              <w:t>Ratio of work done by rotor 1</w:t>
-            </w:r>
-          </w:p>
-        </w:tc>
-        <w:tc>
-          <w:tcPr>
-            <w:tcW w:w="857" w:type="dxa"/>
-            <w:hideMark/>
-          </w:tcPr>
-          <w:p>
-            <w:pPr>
-              <w:rPr>
-                <w:rFonts w:eastAsia="Times New Roman" w:cs="Times New Roman"/>
-                <w:i/>
-                <w:sz w:val="24"/>
-                <w:szCs w:val="24"/>
-              </w:rPr>
-            </w:pPr>
-            <w:r>
-              <w:rPr>
-                <w:rFonts w:eastAsia="Times New Roman" w:cs="Times New Roman"/>
-                <w:i/>
-                <w:sz w:val="24"/>
-                <w:szCs w:val="24"/>
-              </w:rPr>
-              <w:t xml:space="preserve">- </w:t>
-            </w:r>
-          </w:p>
-        </w:tc>
-      </w:tr>
-      <w:tr>
-        <w:trPr>
-          <w:jc w:val="center"/>
-        </w:trPr>
-        <w:tc>
-          <w:tcPr>
-            <w:tcW w:w="1983" w:type="dxa"/>
-            <w:hideMark/>
-          </w:tcPr>
-          <w:p>
-            <w:pPr>
-              <w:rPr>
-                <w:rFonts w:eastAsia="Times New Roman" w:cs="Times New Roman"/>
-                <w:sz w:val="24"/>
-                <w:szCs w:val="24"/>
-              </w:rPr>
-            </w:pPr>
-            <w:r>
-              <w:rPr>
-                <w:rFonts w:eastAsia="Times New Roman" w:cs="Times New Roman"/>
-                <w:sz w:val="24"/>
-                <w:szCs w:val="24"/>
-              </w:rPr>
-              <w:t>dalpha</w:t>
-            </w:r>
-          </w:p>
-        </w:tc>
-        <w:tc>
-          <w:tcPr>
-            <w:tcW w:w="4002" w:type="dxa"/>
-            <w:hideMark/>
-          </w:tcPr>
-          <w:p>
-            <w:pPr>
-              <w:rPr>
-                <w:rFonts w:eastAsia="Times New Roman" w:cs="Times New Roman"/>
-                <w:sz w:val="24"/>
-                <w:szCs w:val="24"/>
-              </w:rPr>
-            </w:pPr>
-            <w:r>
-              <w:rPr>
-                <w:rFonts w:eastAsia="Times New Roman" w:cs="Times New Roman"/>
-                <w:sz w:val="24"/>
-                <w:szCs w:val="24"/>
-              </w:rPr>
-              <w:t>Stator turning angle</w:t>
-            </w:r>
-          </w:p>
-        </w:tc>
-        <w:tc>
-          <w:tcPr>
-            <w:tcW w:w="857" w:type="dxa"/>
-            <w:hideMark/>
-          </w:tcPr>
-          <w:p>
-            <w:pPr>
-              <w:rPr>
-                <w:rFonts w:eastAsia="Times New Roman" w:cs="Times New Roman"/>
-                <w:i/>
-                <w:sz w:val="24"/>
-                <w:szCs w:val="24"/>
-              </w:rPr>
-            </w:pPr>
-            <w:r>
-              <w:rPr>
-                <w:rFonts w:eastAsia="Times New Roman" w:cs="Times New Roman"/>
-                <w:i/>
-                <w:sz w:val="24"/>
-                <w:szCs w:val="24"/>
-              </w:rPr>
-              <w:t xml:space="preserve">deg </w:t>
-            </w:r>
-          </w:p>
-        </w:tc>
-      </w:tr>
-      <w:tr>
-        <w:trPr>
-          <w:jc w:val="center"/>
-        </w:trPr>
-        <w:tc>
-          <w:tcPr>
-            <w:tcW w:w="1983" w:type="dxa"/>
-            <w:hideMark/>
-          </w:tcPr>
-          <w:p>
-            <w:pPr>
-              <w:rPr>
-                <w:rFonts w:eastAsia="Times New Roman" w:cs="Times New Roman"/>
-                <w:sz w:val="24"/>
-                <w:szCs w:val="24"/>
-              </w:rPr>
-            </w:pPr>
-            <w:r>
-              <w:rPr>
-                <w:rFonts w:eastAsia="Times New Roman" w:cs="Times New Roman"/>
-                <w:sz w:val="24"/>
-                <w:szCs w:val="24"/>
-              </w:rPr>
-              <w:t xml:space="preserve">Y </w:t>
-            </w:r>
-          </w:p>
-        </w:tc>
-        <w:tc>
-          <w:tcPr>
-            <w:tcW w:w="4002" w:type="dxa"/>
-            <w:hideMark/>
-          </w:tcPr>
-          <w:p>
-            <w:pPr>
-              <w:rPr>
-                <w:rFonts w:eastAsia="Times New Roman" w:cs="Times New Roman"/>
-                <w:sz w:val="24"/>
-                <w:szCs w:val="24"/>
-              </w:rPr>
-            </w:pPr>
-            <w:r>
-              <w:rPr>
-                <w:rFonts w:eastAsia="Times New Roman" w:cs="Times New Roman"/>
-                <w:sz w:val="24"/>
-                <w:szCs w:val="24"/>
-              </w:rPr>
-              <w:t xml:space="preserve">Stator Total Pressure </w:t>
-            </w:r>
-            <w:r>
-              <w:rPr>
-                <w:rFonts w:eastAsia="Times New Roman" w:cs="Times New Roman"/>
-                <w:sz w:val="24"/>
-                <w:szCs w:val="24"/>
-              </w:rPr>
-              <w:t>Loss</w:t>
-            </w:r>
-            <w:r>
-              <w:rPr>
-                <w:rFonts w:eastAsia="Times New Roman" w:cs="Times New Roman"/>
-                <w:sz w:val="24"/>
-                <w:szCs w:val="24"/>
-              </w:rPr>
-              <w:t xml:space="preserve"> Co-</w:t>
-            </w:r>
-            <w:r>
-              <w:rPr>
-                <w:rFonts w:eastAsia="Times New Roman" w:cs="Times New Roman"/>
-                <w:sz w:val="24"/>
-                <w:szCs w:val="24"/>
-              </w:rPr>
-              <w:t>e</w:t>
-            </w:r>
-            <w:r>
-              <w:rPr>
-                <w:rFonts w:eastAsia="Times New Roman" w:cs="Times New Roman"/>
-                <w:sz w:val="24"/>
-                <w:szCs w:val="24"/>
-              </w:rPr>
-              <w:t>fficient</w:t>
-            </w:r>
-          </w:p>
-        </w:tc>
-        <w:tc>
-          <w:tcPr>
-            <w:tcW w:w="857" w:type="dxa"/>
-            <w:hideMark/>
-          </w:tcPr>
-          <w:p>
-            <w:pPr>
-              <w:rPr>
-                <w:rFonts w:eastAsia="Times New Roman" w:cs="Times New Roman"/>
-                <w:i/>
-                <w:sz w:val="24"/>
-                <w:szCs w:val="24"/>
-              </w:rPr>
-            </w:pPr>
-            <w:r>
-              <w:rPr>
-                <w:rFonts w:eastAsia="Times New Roman" w:cs="Times New Roman"/>
-                <w:i/>
-                <w:sz w:val="24"/>
-                <w:szCs w:val="24"/>
-              </w:rPr>
-              <w:t xml:space="preserve">- </w:t>
-            </w:r>
-          </w:p>
-        </w:tc>
-      </w:tr>
-      <w:tr>
-        <w:trPr>
-          <w:jc w:val="center"/>
-        </w:trPr>
-        <w:tc>
-          <w:tcPr>
-            <w:tcW w:w="1983" w:type="dxa"/>
-            <w:hideMark/>
-          </w:tcPr>
-          <w:p>
-            <w:pPr>
-              <w:rPr>
-                <w:rFonts w:eastAsia="Times New Roman" w:cs="Times New Roman"/>
-                <w:sz w:val="24"/>
-                <w:szCs w:val="24"/>
-              </w:rPr>
-            </w:pPr>
-            <w:r>
-              <w:rPr>
-                <w:rFonts w:eastAsia="Times New Roman" w:cs="Times New Roman"/>
-                <w:sz w:val="24"/>
-                <w:szCs w:val="24"/>
-              </w:rPr>
-              <w:t>Beta6_Blade</w:t>
-            </w:r>
-            <w:r>
-              <w:rPr>
-                <w:rFonts w:eastAsia="Times New Roman" w:cs="Times New Roman"/>
-                <w:sz w:val="24"/>
-                <w:szCs w:val="24"/>
-              </w:rPr>
-              <w:t xml:space="preserve"> </w:t>
-            </w:r>
-          </w:p>
-        </w:tc>
-        <w:tc>
-          <w:tcPr>
-            <w:tcW w:w="4002" w:type="dxa"/>
-            <w:hideMark/>
-          </w:tcPr>
-          <w:p>
-            <w:pPr>
-              <w:rPr>
-                <w:rFonts w:eastAsia="Times New Roman" w:cs="Times New Roman"/>
-                <w:sz w:val="24"/>
-                <w:szCs w:val="24"/>
-              </w:rPr>
-            </w:pPr>
-            <w:r>
-              <w:rPr>
-                <w:rFonts w:eastAsia="Times New Roman" w:cs="Times New Roman"/>
-                <w:sz w:val="24"/>
-                <w:szCs w:val="24"/>
-              </w:rPr>
-              <w:t>Backsweep Angle</w:t>
+            <w:proofErr w:type="spellStart"/>
+            <w:r>
+              <w:rPr>
+                <w:rFonts w:eastAsia="Times New Roman" w:cs="Times New Roman"/>
+                <w:sz w:val="24"/>
+                <w:szCs w:val="24"/>
+              </w:rPr>
+              <w:t>Backsweep</w:t>
+            </w:r>
+            <w:proofErr w:type="spellEnd"/>
+            <w:r>
+              <w:rPr>
+                <w:rFonts w:eastAsia="Times New Roman" w:cs="Times New Roman"/>
+                <w:sz w:val="24"/>
+                <w:szCs w:val="24"/>
+              </w:rPr>
+              <w:t xml:space="preserve"> Angle</w:t>
             </w:r>
           </w:p>
         </w:tc>
@@ -2081,24 +1930,6 @@
         </w:rPr>
         <w:t>meters data.</w:t>
       </w:r>
-    </w:p>
-    <w:p>
-      <w:pPr>
-        <w:pStyle w:val="NoSpacing"/>
-        <w:ind w:left="720"/>
-        <w:rPr>
-          <w:b/>
-        </w:rPr>
-      </w:pPr>
-    </w:p>
-    <w:p>
-      <w:pPr>
-        <w:pStyle w:val="NoSpacing"/>
-        <w:ind w:left="720"/>
-        <w:rPr>
-          <w:b/>
-        </w:rPr>
-      </w:pPr>
     </w:p>
     <w:p>
       <w:pPr>
@@ -2609,11 +2440,19 @@
           <w:b/>
         </w:rPr>
       </w:pPr>
-      <w:r>
-        <w:rPr>
-          <w:b/>
-        </w:rPr>
-        <w:t>Flowpath parameters</w:t>
+      <w:proofErr w:type="spellStart"/>
+      <w:r>
+        <w:rPr>
+          <w:b/>
+        </w:rPr>
+        <w:t>Flowpath</w:t>
+      </w:r>
+      <w:proofErr w:type="spellEnd"/>
+      <w:r>
+        <w:rPr>
+          <w:b/>
+        </w:rPr>
+        <w:t xml:space="preserve"> parameters</w:t>
       </w:r>
     </w:p>
     <w:p>
@@ -2727,6 +2566,7 @@
                 <w:szCs w:val="24"/>
               </w:rPr>
             </w:pPr>
+            <w:proofErr w:type="spellStart"/>
             <w:r>
               <w:rPr>
                 <w:rFonts w:eastAsia="Times New Roman" w:cs="Times New Roman"/>
@@ -2757,7 +2597,16 @@
                 <w:sz w:val="24"/>
                 <w:szCs w:val="24"/>
               </w:rPr>
-              <w:t xml:space="preserve">le </w:t>
+              <w:t>le</w:t>
+            </w:r>
+            <w:proofErr w:type="spellEnd"/>
+            <w:r>
+              <w:rPr>
+                <w:rFonts w:eastAsia="Times New Roman" w:cs="Times New Roman"/>
+                <w:sz w:val="24"/>
+                <w:szCs w:val="24"/>
+              </w:rPr>
+              <w:t xml:space="preserve"> </w:t>
             </w:r>
           </w:p>
         </w:tc>
@@ -2827,6 +2676,7 @@
                 <w:szCs w:val="24"/>
               </w:rPr>
             </w:pPr>
+            <w:proofErr w:type="spellStart"/>
             <w:r>
               <w:rPr>
                 <w:rFonts w:eastAsia="Times New Roman" w:cs="Times New Roman"/>
@@ -2849,7 +2699,16 @@
                 <w:sz w:val="24"/>
                 <w:szCs w:val="24"/>
               </w:rPr>
-              <w:t xml:space="preserve">le </w:t>
+              <w:t>le</w:t>
+            </w:r>
+            <w:proofErr w:type="spellEnd"/>
+            <w:r>
+              <w:rPr>
+                <w:rFonts w:eastAsia="Times New Roman" w:cs="Times New Roman"/>
+                <w:sz w:val="24"/>
+                <w:szCs w:val="24"/>
+              </w:rPr>
+              <w:t xml:space="preserve"> </w:t>
             </w:r>
           </w:p>
         </w:tc>
@@ -2919,6 +2778,7 @@
                 <w:szCs w:val="24"/>
               </w:rPr>
             </w:pPr>
+            <w:proofErr w:type="spellStart"/>
             <w:r>
               <w:rPr>
                 <w:rFonts w:eastAsia="Times New Roman" w:cs="Times New Roman"/>
@@ -2941,7 +2801,16 @@
                 <w:sz w:val="24"/>
                 <w:szCs w:val="24"/>
               </w:rPr>
-              <w:t xml:space="preserve">te </w:t>
+              <w:t>te</w:t>
+            </w:r>
+            <w:proofErr w:type="spellEnd"/>
+            <w:r>
+              <w:rPr>
+                <w:rFonts w:eastAsia="Times New Roman" w:cs="Times New Roman"/>
+                <w:sz w:val="24"/>
+                <w:szCs w:val="24"/>
+              </w:rPr>
+              <w:t xml:space="preserve"> </w:t>
             </w:r>
           </w:p>
         </w:tc>
@@ -3011,6 +2880,7 @@
                 <w:szCs w:val="24"/>
               </w:rPr>
             </w:pPr>
+            <w:proofErr w:type="spellStart"/>
             <w:r>
               <w:rPr>
                 <w:rFonts w:eastAsia="Times New Roman" w:cs="Times New Roman"/>
@@ -3041,7 +2911,16 @@
                 <w:sz w:val="24"/>
                 <w:szCs w:val="24"/>
               </w:rPr>
-              <w:t xml:space="preserve">te </w:t>
+              <w:t>te</w:t>
+            </w:r>
+            <w:proofErr w:type="spellEnd"/>
+            <w:r>
+              <w:rPr>
+                <w:rFonts w:eastAsia="Times New Roman" w:cs="Times New Roman"/>
+                <w:sz w:val="24"/>
+                <w:szCs w:val="24"/>
+              </w:rPr>
+              <w:t xml:space="preserve"> </w:t>
             </w:r>
           </w:p>
         </w:tc>
@@ -3117,7 +2996,25 @@
                 <w:sz w:val="24"/>
                 <w:szCs w:val="24"/>
               </w:rPr>
-              <w:t>(X_hub, R _hub</w:t>
+              <w:t>(</w:t>
+            </w:r>
+            <w:proofErr w:type="spellStart"/>
+            <w:r>
+              <w:rPr>
+                <w:rFonts w:eastAsia="Times New Roman" w:cs="Times New Roman"/>
+                <w:sz w:val="24"/>
+                <w:szCs w:val="24"/>
+              </w:rPr>
+              <w:t>X_hub</w:t>
+            </w:r>
+            <w:proofErr w:type="spellEnd"/>
+            <w:r>
+              <w:rPr>
+                <w:rFonts w:eastAsia="Times New Roman" w:cs="Times New Roman"/>
+                <w:sz w:val="24"/>
+                <w:szCs w:val="24"/>
+              </w:rPr>
+              <w:t>, R _hub</w:t>
             </w:r>
             <w:r>
               <w:rPr>
@@ -3277,7 +3174,43 @@
                 <w:sz w:val="24"/>
                 <w:szCs w:val="24"/>
               </w:rPr>
-              <w:t>(X_tip , R _tip</w:t>
+              <w:t>(</w:t>
+            </w:r>
+            <w:proofErr w:type="spellStart"/>
+            <w:r>
+              <w:rPr>
+                <w:rFonts w:eastAsia="Times New Roman" w:cs="Times New Roman"/>
+                <w:sz w:val="24"/>
+                <w:szCs w:val="24"/>
+              </w:rPr>
+              <w:t>X_</w:t>
+            </w:r>
+            <w:proofErr w:type="gramStart"/>
+            <w:r>
+              <w:rPr>
+                <w:rFonts w:eastAsia="Times New Roman" w:cs="Times New Roman"/>
+                <w:sz w:val="24"/>
+                <w:szCs w:val="24"/>
+              </w:rPr>
+              <w:t>tip</w:t>
+            </w:r>
+            <w:proofErr w:type="spellEnd"/>
+            <w:r>
+              <w:rPr>
+                <w:rFonts w:eastAsia="Times New Roman" w:cs="Times New Roman"/>
+                <w:sz w:val="24"/>
+                <w:szCs w:val="24"/>
+              </w:rPr>
+              <w:t xml:space="preserve"> ,</w:t>
+            </w:r>
+            <w:proofErr w:type="gramEnd"/>
+            <w:r>
+              <w:rPr>
+                <w:rFonts w:eastAsia="Times New Roman" w:cs="Times New Roman"/>
+                <w:sz w:val="24"/>
+                <w:szCs w:val="24"/>
+              </w:rPr>
+              <w:t xml:space="preserve"> R _tip</w:t>
             </w:r>
             <w:r>
               <w:rPr>
@@ -3662,7 +3595,21 @@
         <w:rPr>
           <w:b/>
         </w:rPr>
-        <w:t>Inputs for CIMDes for multi-stage centrifugal impeller</w:t>
+        <w:t xml:space="preserve">Inputs for </w:t>
+      </w:r>
+      <w:proofErr w:type="spellStart"/>
+      <w:r>
+        <w:rPr>
+          <w:b/>
+        </w:rPr>
+        <w:t>CIMDes</w:t>
+      </w:r>
+      <w:proofErr w:type="spellEnd"/>
+      <w:r>
+        <w:rPr>
+          <w:b/>
+        </w:rPr>
+        <w:t xml:space="preserve"> for multi-stage centrifugal impeller</w:t>
       </w:r>
     </w:p>
     <w:p>
@@ -3681,7 +3628,7 @@
           <w:noProof/>
         </w:rPr>
         <w:drawing>
-          <wp:inline distT="0" distB="0" distL="0" distR="0" wp14:anchorId="12FD9907" wp14:editId="25E46A73">
+          <wp:inline distT="0" distB="0" distL="0" distR="0" wp14:anchorId="1475F5EE" wp14:editId="0C685A5F">
             <wp:extent cx="5799210" cy="4095750"/>
             <wp:effectExtent l="0" t="0" r="0" b="0"/>
             <wp:docPr id="1" name="Picture 1" descr="C:\Users\msais\AppData\Local\Microsoft\Windows\INetCache\Content.Word\Capture.jpg"/>
@@ -3698,7 +3645,7 @@
                     </pic:cNvPicPr>
                   </pic:nvPicPr>
                   <pic:blipFill>
-                    <a:blip r:embed="rId6">
+                    <a:blip r:embed="rId7">
                       <a:extLst>
                         <a:ext uri="{28A0092B-C50C-407E-A947-70E740481C1C}">
                           <a14:useLocalDpi xmlns:a14="http://schemas.microsoft.com/office/drawing/2010/main" val="0"/>
@@ -3779,6 +3726,8 @@
     <w:p/>
     <w:p/>
     <w:p/>
+    <w:p/>
+    <w:p/>
     <w:p>
       <w:pPr>
         <w:pStyle w:val="NoSpacing"/>
@@ -3794,9 +3743,16 @@
         <w:rPr>
           <w:b/>
         </w:rPr>
-        <w:lastRenderedPageBreak/>
-        <w:t>Output of flow parameters at meanline</w:t>
-      </w:r>
+        <w:t xml:space="preserve">Output of flow parameters at </w:t>
+      </w:r>
+      <w:proofErr w:type="spellStart"/>
+      <w:r>
+        <w:rPr>
+          <w:b/>
+        </w:rPr>
+        <w:t>meanline</w:t>
+      </w:r>
+      <w:proofErr w:type="spellEnd"/>
     </w:p>
     <w:p>
       <w:pPr>
@@ -3829,7 +3785,7 @@
           <w:noProof/>
         </w:rPr>
         <w:drawing>
-          <wp:inline distT="0" distB="0" distL="0" distR="0">
+          <wp:inline distT="0" distB="0" distL="0" distR="0" wp14:anchorId="1A5F96C0" wp14:editId="60270BFB">
             <wp:extent cx="5605490" cy="3695700"/>
             <wp:effectExtent l="0" t="0" r="0" b="0"/>
             <wp:docPr id="2" name="Picture 2" descr="C:\Users\msais\AppData\Local\Microsoft\Windows\INetCache\Content.Word\Capture3.jpg"/>
@@ -3846,7 +3802,7 @@
                     </pic:cNvPicPr>
                   </pic:nvPicPr>
                   <pic:blipFill>
-                    <a:blip r:embed="rId7">
+                    <a:blip r:embed="rId8">
                       <a:extLst>
                         <a:ext uri="{28A0092B-C50C-407E-A947-70E740481C1C}">
                           <a14:useLocalDpi xmlns:a14="http://schemas.microsoft.com/office/drawing/2010/main" val="0"/>
@@ -3929,14 +3885,30 @@
           <w:color w:val="auto"/>
           <w:sz w:val="22"/>
         </w:rPr>
-        <w:t xml:space="preserve">output of meanlineflowparameters.dat </w:t>
-      </w:r>
+        <w:t xml:space="preserve">output of </w:t>
+      </w:r>
+      <w:proofErr w:type="gramStart"/>
       <w:r>
         <w:rPr>
           <w:color w:val="auto"/>
           <w:sz w:val="22"/>
         </w:rPr>
-        <w:t xml:space="preserve"> for 1.5 stage centrifugal impeller.</w:t>
+        <w:t xml:space="preserve">meanlineflowparameters.dat </w:t>
+      </w:r>
+      <w:r>
+        <w:rPr>
+          <w:color w:val="auto"/>
+          <w:sz w:val="22"/>
+        </w:rPr>
+        <w:t xml:space="preserve"> for</w:t>
+      </w:r>
+      <w:proofErr w:type="gramEnd"/>
+      <w:r>
+        <w:rPr>
+          <w:color w:val="auto"/>
+          <w:sz w:val="22"/>
+        </w:rPr>
+        <w:t xml:space="preserve"> 1.5 stage centrifugal impeller.</w:t>
       </w:r>
     </w:p>
     <w:p>
@@ -3959,7 +3931,7 @@
 </file>
 
 <file path=word/numbering.xml><?xml version="1.0" encoding="utf-8"?>
-<w:numbering xmlns:wpc="http://schemas.microsoft.com/office/word/2010/wordprocessingCanvas" xmlns:cx="http://schemas.microsoft.com/office/drawing/2014/chartex" xmlns:cx1="http://schemas.microsoft.com/office/drawing/2015/9/8/chartex" xmlns:cx2="http://schemas.microsoft.com/office/drawing/2015/10/21/chartex" xmlns:cx3="http://schemas.microsoft.com/office/drawing/2016/5/9/chartex" xmlns:cx4="http://schemas.microsoft.com/office/drawing/2016/5/10/chartex" xmlns:cx5="http://schemas.microsoft.com/office/drawing/2016/5/11/chartex" xmlns:mc="http://schemas.openxmlformats.org/markup-compatibility/2006" xmlns:o="urn:schemas-microsoft-com:office:office" xmlns:r="http://schemas.openxmlformats.org/officeDocument/2006/relationships" xmlns:m="http://schemas.openxmlformats.org/officeDocument/2006/math" xmlns:v="urn:schemas-microsoft-com:vml" xmlns:wp14="http://schemas.microsoft.com/office/word/2010/wordprocessingDrawing" xmlns:wp="http://schemas.openxmlformats.org/drawingml/2006/wordprocessingDrawing" xmlns:w10="urn:schemas-microsoft-com:office:word" xmlns:w="http://schemas.openxmlformats.org/wordprocessingml/2006/main" xmlns:w14="http://schemas.microsoft.com/office/word/2010/wordml" xmlns:w15="http://schemas.microsoft.com/office/word/2012/wordml" xmlns:w16se="http://schemas.microsoft.com/office/word/2015/wordml/symex" xmlns:wpg="http://schemas.microsoft.com/office/word/2010/wordprocessingGroup" xmlns:wpi="http://schemas.microsoft.com/office/word/2010/wordprocessingInk" xmlns:wne="http://schemas.microsoft.com/office/word/2006/wordml" xmlns:wps="http://schemas.microsoft.com/office/word/2010/wordprocessingShape" mc:Ignorable="w14 w15 w16se wp14">
+<w:numbering xmlns:wpc="http://schemas.microsoft.com/office/word/2010/wordprocessingCanvas" xmlns:cx="http://schemas.microsoft.com/office/drawing/2014/chartex" xmlns:cx1="http://schemas.microsoft.com/office/drawing/2015/9/8/chartex" xmlns:cx2="http://schemas.microsoft.com/office/drawing/2015/10/21/chartex" xmlns:cx3="http://schemas.microsoft.com/office/drawing/2016/5/9/chartex" xmlns:cx4="http://schemas.microsoft.com/office/drawing/2016/5/10/chartex" xmlns:cx5="http://schemas.microsoft.com/office/drawing/2016/5/11/chartex" xmlns:cx6="http://schemas.microsoft.com/office/drawing/2016/5/12/chartex" xmlns:cx7="http://schemas.microsoft.com/office/drawing/2016/5/13/chartex" xmlns:cx8="http://schemas.microsoft.com/office/drawing/2016/5/14/chartex" xmlns:mc="http://schemas.openxmlformats.org/markup-compatibility/2006" xmlns:aink="http://schemas.microsoft.com/office/drawing/2016/ink" xmlns:am3d="http://schemas.microsoft.com/office/drawing/2017/model3d" xmlns:o="urn:schemas-microsoft-com:office:office" xmlns:r="http://schemas.openxmlformats.org/officeDocument/2006/relationships" xmlns:m="http://schemas.openxmlformats.org/officeDocument/2006/math" xmlns:v="urn:schemas-microsoft-com:vml" xmlns:wp14="http://schemas.microsoft.com/office/word/2010/wordprocessingDrawing" xmlns:wp="http://schemas.openxmlformats.org/drawingml/2006/wordprocessingDrawing" xmlns:w10="urn:schemas-microsoft-com:office:word" xmlns:w="http://schemas.openxmlformats.org/wordprocessingml/2006/main" xmlns:w14="http://schemas.microsoft.com/office/word/2010/wordml" xmlns:w15="http://schemas.microsoft.com/office/word/2012/wordml" xmlns:w16cid="http://schemas.microsoft.com/office/word/2016/wordml/cid" xmlns:w16se="http://schemas.microsoft.com/office/word/2015/wordml/symex" xmlns:wpg="http://schemas.microsoft.com/office/word/2010/wordprocessingGroup" xmlns:wpi="http://schemas.microsoft.com/office/word/2010/wordprocessingInk" xmlns:wne="http://schemas.microsoft.com/office/word/2006/wordml" xmlns:wps="http://schemas.microsoft.com/office/word/2010/wordprocessingShape" mc:Ignorable="w14 w15 w16se w16cid wp14">
   <w:abstractNum w:abstractNumId="0" w15:restartNumberingAfterBreak="0">
     <w:nsid w:val="088D3DF7"/>
     <w:multiLevelType w:val="hybridMultilevel"/>
@@ -4380,7 +4352,7 @@
 </file>
 
 <file path=word/styles.xml><?xml version="1.0" encoding="utf-8"?>
-<w:styles xmlns:mc="http://schemas.openxmlformats.org/markup-compatibility/2006" xmlns:r="http://schemas.openxmlformats.org/officeDocument/2006/relationships" xmlns:w="http://schemas.openxmlformats.org/wordprocessingml/2006/main" xmlns:w14="http://schemas.microsoft.com/office/word/2010/wordml" xmlns:w15="http://schemas.microsoft.com/office/word/2012/wordml" xmlns:w16se="http://schemas.microsoft.com/office/word/2015/wordml/symex" mc:Ignorable="w14 w15 w16se">
+<w:styles xmlns:mc="http://schemas.openxmlformats.org/markup-compatibility/2006" xmlns:r="http://schemas.openxmlformats.org/officeDocument/2006/relationships" xmlns:w="http://schemas.openxmlformats.org/wordprocessingml/2006/main" xmlns:w14="http://schemas.microsoft.com/office/word/2010/wordml" xmlns:w15="http://schemas.microsoft.com/office/word/2012/wordml" xmlns:w16cid="http://schemas.microsoft.com/office/word/2016/wordml/cid" xmlns:w16se="http://schemas.microsoft.com/office/word/2015/wordml/symex" mc:Ignorable="w14 w15 w16se w16cid">
   <w:docDefaults>
     <w:rPrDefault>
       <w:rPr>
@@ -4396,7 +4368,7 @@
       </w:pPr>
     </w:pPrDefault>
   </w:docDefaults>
-  <w:latentStyles w:defLockedState="0" w:defUIPriority="99" w:defSemiHidden="0" w:defUnhideWhenUsed="0" w:defQFormat="0" w:count="374">
+  <w:latentStyles w:defLockedState="0" w:defUIPriority="99" w:defSemiHidden="0" w:defUnhideWhenUsed="0" w:defQFormat="0" w:count="375">
     <w:lsdException w:name="Normal" w:uiPriority="0" w:qFormat="1"/>
     <w:lsdException w:name="heading 1" w:uiPriority="9" w:qFormat="1"/>
     <w:lsdException w:name="heading 2" w:semiHidden="1" w:uiPriority="9" w:unhideWhenUsed="1" w:qFormat="1"/>
@@ -4771,6 +4743,7 @@
     <w:lsdException w:name="Mention" w:semiHidden="1" w:unhideWhenUsed="1"/>
     <w:lsdException w:name="Smart Hyperlink" w:semiHidden="1" w:unhideWhenUsed="1"/>
     <w:lsdException w:name="Hashtag" w:semiHidden="1" w:unhideWhenUsed="1"/>
+    <w:lsdException w:name="Unresolved Mention" w:semiHidden="1" w:unhideWhenUsed="1"/>
   </w:latentStyles>
   <w:style w:type="paragraph" w:default="1" w:styleId="Normal">
     <w:name w:val="Normal"/>
@@ -4856,6 +4829,41 @@
         <w:insideV w:val="single" w:sz="4" w:space="0" w:color="auto"/>
       </w:tblBorders>
     </w:tblPr>
+  </w:style>
+  <w:style w:type="character" w:styleId="Hyperlink">
+    <w:name w:val="Hyperlink"/>
+    <w:basedOn w:val="DefaultParagraphFont"/>
+    <w:uiPriority w:val="99"/>
+    <w:unhideWhenUsed/>
+    <w:rsid w:val="0031077C"/>
+    <w:rPr>
+      <w:color w:val="0563C1" w:themeColor="hyperlink"/>
+      <w:u w:val="single"/>
+    </w:rPr>
+  </w:style>
+  <w:style w:type="character" w:styleId="UnresolvedMention">
+    <w:name w:val="Unresolved Mention"/>
+    <w:basedOn w:val="DefaultParagraphFont"/>
+    <w:uiPriority w:val="99"/>
+    <w:semiHidden/>
+    <w:unhideWhenUsed/>
+    <w:rsid w:val="0031077C"/>
+    <w:rPr>
+      <w:color w:val="605E5C"/>
+      <w:shd w:val="clear" w:color="auto" w:fill="E1DFDD"/>
+    </w:rPr>
+  </w:style>
+  <w:style w:type="character" w:styleId="FollowedHyperlink">
+    <w:name w:val="FollowedHyperlink"/>
+    <w:basedOn w:val="DefaultParagraphFont"/>
+    <w:uiPriority w:val="99"/>
+    <w:semiHidden/>
+    <w:unhideWhenUsed/>
+    <w:rsid w:val="0031077C"/>
+    <w:rPr>
+      <w:color w:val="954F72" w:themeColor="followedHyperlink"/>
+      <w:u w:val="single"/>
+    </w:rPr>
   </w:style>
 </w:styles>
 </file>
@@ -5126,7 +5134,7 @@
 </file>
 
 <file path=customXml/itemProps1.xml><?xml version="1.0" encoding="utf-8"?>
-<ds:datastoreItem xmlns:ds="http://schemas.openxmlformats.org/officeDocument/2006/customXml" ds:itemID="{04B46D1C-AF05-4E27-A057-4493F3BC6478}">
+<ds:datastoreItem xmlns:ds="http://schemas.openxmlformats.org/officeDocument/2006/customXml" ds:itemID="{5C246B24-E0F1-4CB1-A365-0AA96C33009A}">
   <ds:schemaRefs>
     <ds:schemaRef ds:uri="http://schemas.openxmlformats.org/officeDocument/2006/bibliography"/>
   </ds:schemaRefs>

</xml_diff>